<commit_message>
Main Menu, Splash Screen, Title Screen, Character Select
Splash Screen: Added basic joke of a splash screen.  Placeholder
everything.
Title Screen:  Says press any key to continue, sets up active
controller.
Main Menu:  Has two buttons Play and options only Play does something.
Can only be controlled by active controller.
Character Select:  Added panels which represent each players currently
selected ship.  Players can move left / right on the d pad to choose
their ship (only 2 right now).  A button selects the ship (need to add
feedback to show user its selected)  after selecting players cannot
choose a ship unless they hit B button.  Pressing start button while
playerss 1 and 2 are ready takes players into the normal game mode with
thier selected ship.

NOTE! : All of this only really works for 2 players as of right now.
</commit_message>
<xml_diff>
--- a/GDD.docx
+++ b/GDD.docx
@@ -97,23 +97,7 @@
           <w:sz w:val="24"/>
           <w:szCs w:val="24"/>
         </w:rPr>
-        <w:t xml:space="preserve">Jack </w:t>
-      </w:r>
-      <w:proofErr w:type="spellStart"/>
-      <w:r>
-        <w:rPr>
-          <w:sz w:val="24"/>
-          <w:szCs w:val="24"/>
-        </w:rPr>
-        <w:t>Wiebe</w:t>
-      </w:r>
-      <w:proofErr w:type="spellEnd"/>
-      <w:r>
-        <w:rPr>
-          <w:sz w:val="24"/>
-          <w:szCs w:val="24"/>
-        </w:rPr>
-        <w:t xml:space="preserve"> -</w:t>
+        <w:t>Jack Wiebe -</w:t>
       </w:r>
       <w:r>
         <w:rPr>
@@ -198,23 +182,7 @@
           <w:sz w:val="24"/>
           <w:szCs w:val="24"/>
         </w:rPr>
-        <w:t xml:space="preserve">Timothy </w:t>
-      </w:r>
-      <w:proofErr w:type="spellStart"/>
-      <w:r>
-        <w:rPr>
-          <w:sz w:val="24"/>
-          <w:szCs w:val="24"/>
-        </w:rPr>
-        <w:t>Fernado</w:t>
-      </w:r>
-      <w:proofErr w:type="spellEnd"/>
-      <w:r>
-        <w:rPr>
-          <w:sz w:val="24"/>
-          <w:szCs w:val="24"/>
-        </w:rPr>
-        <w:t xml:space="preserve"> – 101025928 – </w:t>
+        <w:t xml:space="preserve">Timothy Fernado – 101025928 – </w:t>
       </w:r>
       <w:hyperlink r:id="rId7" w:history="1">
         <w:r>
@@ -234,21 +202,12 @@
           <w:szCs w:val="24"/>
         </w:rPr>
       </w:pPr>
-      <w:proofErr w:type="spellStart"/>
-      <w:r>
-        <w:rPr>
-          <w:sz w:val="24"/>
-          <w:szCs w:val="24"/>
-        </w:rPr>
-        <w:t>Anselmo</w:t>
-      </w:r>
-      <w:proofErr w:type="spellEnd"/>
-      <w:r>
-        <w:rPr>
-          <w:sz w:val="24"/>
-          <w:szCs w:val="24"/>
-        </w:rPr>
-        <w:t xml:space="preserve"> Rodrigues – 1007926690 – selmoro@hotmail.com</w:t>
+      <w:r>
+        <w:rPr>
+          <w:sz w:val="24"/>
+          <w:szCs w:val="24"/>
+        </w:rPr>
+        <w:t>Anselmo Rodrigues – 1007926690 – selmoro@hotmail.com</w:t>
       </w:r>
     </w:p>
     <w:p>
@@ -488,15 +447,7 @@
           <w:sz w:val="24"/>
           <w:szCs w:val="24"/>
         </w:rPr>
-        <w:t xml:space="preserve"> Refer to ship chart for details on ship </w:t>
-      </w:r>
-      <w:proofErr w:type="gramStart"/>
-      <w:r>
-        <w:rPr>
-          <w:sz w:val="24"/>
-          <w:szCs w:val="24"/>
-        </w:rPr>
-        <w:t>types</w:t>
+        <w:t xml:space="preserve"> Refer to ship chart for details on ship types</w:t>
       </w:r>
       <w:r>
         <w:rPr>
@@ -505,7 +456,6 @@
         </w:rPr>
         <w:t>(</w:t>
       </w:r>
-      <w:proofErr w:type="gramEnd"/>
       <w:r>
         <w:rPr>
           <w:sz w:val="24"/>
@@ -742,23 +692,7 @@
                 <w:sz w:val="24"/>
                 <w:szCs w:val="24"/>
               </w:rPr>
-              <w:t xml:space="preserve">Items spawn at some interval of time.  Collision with outer walls results in death.  Collision with other </w:t>
-            </w:r>
-            <w:proofErr w:type="gramStart"/>
-            <w:r>
-              <w:rPr>
-                <w:sz w:val="24"/>
-                <w:szCs w:val="24"/>
-              </w:rPr>
-              <w:t>players</w:t>
-            </w:r>
-            <w:proofErr w:type="gramEnd"/>
-            <w:r>
-              <w:rPr>
-                <w:sz w:val="24"/>
-                <w:szCs w:val="24"/>
-              </w:rPr>
-              <w:t xml:space="preserve"> results in standard physics interaction.  Safety circles spawn at random positions within the map.  Players within the circle regain fuel and do not use fuel while in the circle.  The circle lasts for only a few seconds then is removed and after a small delay is re-spawned in another position.  On every re-spawn the circle’s scale is lowered.  The smallest the circle can be is about the size of the player.  The round ends when one player is left standing.</w:t>
+              <w:t>Items spawn at some interval of time.  Collision with outer walls results in death.  Collision with other players results in standard physics interaction.  Safety circles spawn at random positions within the map.  Players within the circle regain fuel and do not use fuel while in the circle.  The circle lasts for only a few seconds then is removed and after a small delay is re-spawned in another position.  On every re-spawn the circle’s scale is lowered.  The smallest the circle can be is about the size of the player.  The round ends when one player is left standing.</w:t>
             </w:r>
           </w:p>
         </w:tc>
@@ -912,8 +846,6 @@
               </w:rPr>
               <w:t>There is only one giant circle that constantly shrinks.  No random item spawns.  Items are given to all players every “n” seconds.  If a player is knocked out of the circle they get stuck and can no longer thrust but can still rotate.  These players still get items at the same interval and can use them to influence the players still active in the circle.  NO GRAPPLING HOOKS</w:t>
             </w:r>
-            <w:bookmarkStart w:id="0" w:name="_GoBack"/>
-            <w:bookmarkEnd w:id="0"/>
           </w:p>
         </w:tc>
       </w:tr>
@@ -1027,6 +959,13 @@
               </w:rPr>
               <w:t>Hammer Head (Nick)</w:t>
             </w:r>
+            <w:r>
+              <w:rPr>
+                <w:sz w:val="24"/>
+                <w:szCs w:val="24"/>
+              </w:rPr>
+              <w:t xml:space="preserve"> (Done)</w:t>
+            </w:r>
           </w:p>
         </w:tc>
         <w:tc>
@@ -1144,6 +1083,13 @@
               </w:rPr>
               <w:t>Specter (Nick)</w:t>
             </w:r>
+            <w:r>
+              <w:rPr>
+                <w:sz w:val="24"/>
+                <w:szCs w:val="24"/>
+              </w:rPr>
+              <w:t xml:space="preserve"> (Done)</w:t>
+            </w:r>
           </w:p>
         </w:tc>
         <w:tc>
@@ -1232,23 +1178,7 @@
                 <w:sz w:val="24"/>
                 <w:szCs w:val="24"/>
               </w:rPr>
-              <w:t xml:space="preserve">(Active Ability)Has above average mass than regular ships.  Has most fuel than all other ships.  Has a </w:t>
-            </w:r>
-            <w:proofErr w:type="spellStart"/>
-            <w:r>
-              <w:rPr>
-                <w:sz w:val="24"/>
-                <w:szCs w:val="24"/>
-              </w:rPr>
-              <w:t>buzzsaw</w:t>
-            </w:r>
-            <w:proofErr w:type="spellEnd"/>
-            <w:r>
-              <w:rPr>
-                <w:sz w:val="24"/>
-                <w:szCs w:val="24"/>
-              </w:rPr>
-              <w:t xml:space="preserve"> that can be toggled depletes fuel when saw is on.  Adds torque to ships you hit with the saw.</w:t>
+              <w:t>(Active Ability)Has above average mass than regular ships.  Has most fuel than all other ships.  Has a buzzsaw that can be toggled depletes fuel when saw is on.  Adds torque to ships you hit with the saw.</w:t>
             </w:r>
           </w:p>
         </w:tc>
@@ -1276,8 +1206,8 @@
               </w:rPr>
               <w:t xml:space="preserve">Rift </w:t>
             </w:r>
-            <w:bookmarkStart w:id="1" w:name="__DdeLink__232_849496762"/>
-            <w:bookmarkEnd w:id="1"/>
+            <w:bookmarkStart w:id="0" w:name="__DdeLink__232_849496762"/>
+            <w:bookmarkEnd w:id="0"/>
             <w:r>
               <w:rPr>
                 <w:sz w:val="24"/>
@@ -1585,23 +1515,23 @@
                 <w:sz w:val="24"/>
                 <w:szCs w:val="24"/>
               </w:rPr>
-              <w:t xml:space="preserve">Fires a small bullet in your ships direction.  If it hits another player it augments their thrusters by </w:t>
-            </w:r>
-            <w:proofErr w:type="gramStart"/>
-            <w:r>
-              <w:rPr>
-                <w:sz w:val="24"/>
-                <w:szCs w:val="24"/>
-              </w:rPr>
-              <w:t>double ,</w:t>
-            </w:r>
-            <w:proofErr w:type="gramEnd"/>
-            <w:r>
-              <w:rPr>
-                <w:sz w:val="24"/>
-                <w:szCs w:val="24"/>
-              </w:rPr>
-              <w:t xml:space="preserve"> making it way harder to control movement.  If you miss it augments your own thrusters by double.  Don’t miss.</w:t>
+              <w:t>Fires a small bullet in your ships direction.  If it hits another player it aug</w:t>
+            </w:r>
+            <w:r>
+              <w:rPr>
+                <w:sz w:val="24"/>
+                <w:szCs w:val="24"/>
+              </w:rPr>
+              <w:t>ments their thrusters by double</w:t>
+            </w:r>
+            <w:bookmarkStart w:id="1" w:name="_GoBack"/>
+            <w:bookmarkEnd w:id="1"/>
+            <w:r>
+              <w:rPr>
+                <w:sz w:val="24"/>
+                <w:szCs w:val="24"/>
+              </w:rPr>
+              <w:t>, making it way harder to control movement.  If you miss it augments your own thrusters by double.  Don’t miss.</w:t>
             </w:r>
           </w:p>
         </w:tc>

</xml_diff>

<commit_message>
First Pass Items, Character Select, Player Base, New Ship
Items:  Added item base class with use function
Added pickup class to deal with in world picking up
Added firework and fuel reserve class (has some issues)
Character Select: Added color change when player has selected their
character.
Added game mode select after player has chosen ship, players vote on the
game mode to play on tie vote its random.
Player Base: Added functionality to use items.
Added GUI image to show what item the player has
New Ship:  Added BuzzKill (different from GDD), this ship is a rectangle
and ships rapidly slowing down over time adding huge torque to others
hit.
</commit_message>
<xml_diff>
--- a/GDD.docx
+++ b/GDD.docx
@@ -1155,6 +1155,13 @@
               </w:rPr>
               <w:t>Kill (Either)</w:t>
             </w:r>
+            <w:r>
+              <w:rPr>
+                <w:sz w:val="24"/>
+                <w:szCs w:val="24"/>
+              </w:rPr>
+              <w:t xml:space="preserve"> (Done)</w:t>
+            </w:r>
           </w:p>
         </w:tc>
         <w:tc>
@@ -1348,6 +1355,15 @@
               </w:rPr>
               <w:t>Fireworks (Tim)</w:t>
             </w:r>
+            <w:r>
+              <w:rPr>
+                <w:sz w:val="24"/>
+                <w:szCs w:val="24"/>
+              </w:rPr>
+              <w:t xml:space="preserve"> (Done) (Has issues)</w:t>
+            </w:r>
+            <w:bookmarkStart w:id="1" w:name="_GoBack"/>
+            <w:bookmarkEnd w:id="1"/>
           </w:p>
         </w:tc>
         <w:tc>
@@ -1524,8 +1540,6 @@
               </w:rPr>
               <w:t>ments their thrusters by double</w:t>
             </w:r>
-            <w:bookmarkStart w:id="1" w:name="_GoBack"/>
-            <w:bookmarkEnd w:id="1"/>
             <w:r>
               <w:rPr>
                 <w:sz w:val="24"/>

</xml_diff>

<commit_message>
Credits, Stats, Attrition, Various Fixes
Credits:
Add this static screen that shows all our names.
Stats:
Game now keeps track of a few stats.  This includes total deaths,
ability uses, item uses.
Various fixes:
Attrition game mode now checks for winner.  Attrition also gives players
items every 10 seconds.
KNOWNBUGS:
Something keeps clearing the stats idk what.
In Attrition only the firework explodes right away.
In Normal only the item icons dont match the item you get.
</commit_message>
<xml_diff>
--- a/GDD.docx
+++ b/GDD.docx
@@ -718,6 +718,15 @@
               </w:rPr>
               <w:t>Ping-Pong (Danny)</w:t>
             </w:r>
+            <w:r>
+              <w:rPr>
+                <w:sz w:val="24"/>
+                <w:szCs w:val="24"/>
+              </w:rPr>
+              <w:t xml:space="preserve"> (Omitted)</w:t>
+            </w:r>
+            <w:bookmarkStart w:id="0" w:name="_GoBack"/>
+            <w:bookmarkEnd w:id="0"/>
           </w:p>
         </w:tc>
         <w:tc>
@@ -1213,8 +1222,8 @@
               </w:rPr>
               <w:t xml:space="preserve">Rift </w:t>
             </w:r>
-            <w:bookmarkStart w:id="0" w:name="__DdeLink__232_849496762"/>
-            <w:bookmarkEnd w:id="0"/>
+            <w:bookmarkStart w:id="1" w:name="__DdeLink__232_849496762"/>
+            <w:bookmarkEnd w:id="1"/>
             <w:r>
               <w:rPr>
                 <w:sz w:val="24"/>
@@ -1362,8 +1371,6 @@
               </w:rPr>
               <w:t xml:space="preserve"> (Done) (Has issues)</w:t>
             </w:r>
-            <w:bookmarkStart w:id="1" w:name="_GoBack"/>
-            <w:bookmarkEnd w:id="1"/>
           </w:p>
         </w:tc>
         <w:tc>

</xml_diff>

<commit_message>
Xbox Live Handler, Black Hole Item, Minor Project Settings
Xbox Live Handler:
Added a function that returns the xbox live gamer tag.(doesnt work on
xbox only, returns value on pc (thanks UE4 UWP))
Added functionality that brings up the xbox live window in game.(Also
doesnt work again thanks UWP)
Black Hole Item:
Added black hole, fires a small projecticle that explodes into a
particle effect.  Sucks all players toward it in its raduius (constant
radius pull).
Minor Project Settings:
CHanges a few images and backend project settings to prep for releasing
on Xbox One Platform.
</commit_message>
<xml_diff>
--- a/GDD.docx
+++ b/GDD.docx
@@ -332,29 +332,29 @@
         <w:tblStyle w:val="TableGrid"/>
         <w:tblW w:w="9577" w:type="dxa"/>
         <w:jc w:val="left"/>
-        <w:tblInd w:w="-15" w:type="dxa"/>
+        <w:tblInd w:w="-20" w:type="dxa"/>
         <w:tblCellMar>
           <w:top w:w="0" w:type="dxa"/>
-          <w:left w:w="93" w:type="dxa"/>
+          <w:left w:w="88" w:type="dxa"/>
           <w:bottom w:w="0" w:type="dxa"/>
           <w:right w:w="108" w:type="dxa"/>
         </w:tblCellMar>
         <w:tblLook w:noVBand="1" w:val="04a0" w:noHBand="0" w:lastColumn="0" w:firstColumn="1" w:lastRow="0" w:firstRow="1"/>
       </w:tblPr>
       <w:tblGrid>
-        <w:gridCol w:w="2174"/>
+        <w:gridCol w:w="2173"/>
         <w:gridCol w:w="2252"/>
-        <w:gridCol w:w="5151"/>
+        <w:gridCol w:w="5152"/>
       </w:tblGrid>
       <w:tr>
         <w:trPr/>
         <w:tc>
           <w:tcPr>
-            <w:tcW w:w="2174" w:type="dxa"/>
-            <w:tcBorders/>
-            <w:shd w:color="auto" w:fill="auto" w:val="clear"/>
-            <w:tcMar>
-              <w:left w:w="93" w:type="dxa"/>
+            <w:tcW w:w="2173" w:type="dxa"/>
+            <w:tcBorders/>
+            <w:shd w:color="auto" w:fill="auto" w:val="clear"/>
+            <w:tcMar>
+              <w:left w:w="88" w:type="dxa"/>
             </w:tcMar>
           </w:tcPr>
           <w:p>
@@ -382,7 +382,7 @@
             <w:tcBorders/>
             <w:shd w:color="auto" w:fill="auto" w:val="clear"/>
             <w:tcMar>
-              <w:left w:w="93" w:type="dxa"/>
+              <w:left w:w="88" w:type="dxa"/>
             </w:tcMar>
           </w:tcPr>
           <w:p>
@@ -406,11 +406,11 @@
         </w:tc>
         <w:tc>
           <w:tcPr>
-            <w:tcW w:w="5151" w:type="dxa"/>
-            <w:tcBorders/>
-            <w:shd w:color="auto" w:fill="auto" w:val="clear"/>
-            <w:tcMar>
-              <w:left w:w="93" w:type="dxa"/>
+            <w:tcW w:w="5152" w:type="dxa"/>
+            <w:tcBorders/>
+            <w:shd w:color="auto" w:fill="auto" w:val="clear"/>
+            <w:tcMar>
+              <w:left w:w="88" w:type="dxa"/>
             </w:tcMar>
           </w:tcPr>
           <w:p>
@@ -437,11 +437,11 @@
         <w:trPr/>
         <w:tc>
           <w:tcPr>
-            <w:tcW w:w="2174" w:type="dxa"/>
-            <w:tcBorders/>
-            <w:shd w:color="auto" w:fill="auto" w:val="clear"/>
-            <w:tcMar>
-              <w:left w:w="93" w:type="dxa"/>
+            <w:tcW w:w="2173" w:type="dxa"/>
+            <w:tcBorders/>
+            <w:shd w:color="auto" w:fill="auto" w:val="clear"/>
+            <w:tcMar>
+              <w:left w:w="88" w:type="dxa"/>
             </w:tcMar>
           </w:tcPr>
           <w:p>
@@ -466,7 +466,7 @@
             <w:tcBorders/>
             <w:shd w:color="auto" w:fill="auto" w:val="clear"/>
             <w:tcMar>
-              <w:left w:w="93" w:type="dxa"/>
+              <w:left w:w="88" w:type="dxa"/>
             </w:tcMar>
           </w:tcPr>
           <w:p>
@@ -490,11 +490,11 @@
         </w:tc>
         <w:tc>
           <w:tcPr>
-            <w:tcW w:w="5151" w:type="dxa"/>
-            <w:tcBorders/>
-            <w:shd w:color="auto" w:fill="auto" w:val="clear"/>
-            <w:tcMar>
-              <w:left w:w="93" w:type="dxa"/>
+            <w:tcW w:w="5152" w:type="dxa"/>
+            <w:tcBorders/>
+            <w:shd w:color="auto" w:fill="auto" w:val="clear"/>
+            <w:tcMar>
+              <w:left w:w="88" w:type="dxa"/>
             </w:tcMar>
           </w:tcPr>
           <w:p>
@@ -521,11 +521,11 @@
         <w:trPr/>
         <w:tc>
           <w:tcPr>
-            <w:tcW w:w="2174" w:type="dxa"/>
-            <w:tcBorders/>
-            <w:shd w:color="auto" w:fill="auto" w:val="clear"/>
-            <w:tcMar>
-              <w:left w:w="93" w:type="dxa"/>
+            <w:tcW w:w="2173" w:type="dxa"/>
+            <w:tcBorders/>
+            <w:shd w:color="auto" w:fill="auto" w:val="clear"/>
+            <w:tcMar>
+              <w:left w:w="88" w:type="dxa"/>
             </w:tcMar>
           </w:tcPr>
           <w:p>
@@ -552,7 +552,7 @@
             <w:tcBorders/>
             <w:shd w:color="auto" w:fill="auto" w:val="clear"/>
             <w:tcMar>
-              <w:left w:w="93" w:type="dxa"/>
+              <w:left w:w="88" w:type="dxa"/>
             </w:tcMar>
           </w:tcPr>
           <w:p>
@@ -576,11 +576,11 @@
         </w:tc>
         <w:tc>
           <w:tcPr>
-            <w:tcW w:w="5151" w:type="dxa"/>
-            <w:tcBorders/>
-            <w:shd w:color="auto" w:fill="auto" w:val="clear"/>
-            <w:tcMar>
-              <w:left w:w="93" w:type="dxa"/>
+            <w:tcW w:w="5152" w:type="dxa"/>
+            <w:tcBorders/>
+            <w:shd w:color="auto" w:fill="auto" w:val="clear"/>
+            <w:tcMar>
+              <w:left w:w="88" w:type="dxa"/>
             </w:tcMar>
           </w:tcPr>
           <w:p>
@@ -607,11 +607,11 @@
         <w:trPr/>
         <w:tc>
           <w:tcPr>
-            <w:tcW w:w="2174" w:type="dxa"/>
-            <w:tcBorders/>
-            <w:shd w:color="auto" w:fill="auto" w:val="clear"/>
-            <w:tcMar>
-              <w:left w:w="93" w:type="dxa"/>
+            <w:tcW w:w="2173" w:type="dxa"/>
+            <w:tcBorders/>
+            <w:shd w:color="auto" w:fill="auto" w:val="clear"/>
+            <w:tcMar>
+              <w:left w:w="88" w:type="dxa"/>
             </w:tcMar>
           </w:tcPr>
           <w:p>
@@ -636,7 +636,7 @@
             <w:tcBorders/>
             <w:shd w:color="auto" w:fill="auto" w:val="clear"/>
             <w:tcMar>
-              <w:left w:w="93" w:type="dxa"/>
+              <w:left w:w="88" w:type="dxa"/>
             </w:tcMar>
           </w:tcPr>
           <w:p>
@@ -660,11 +660,11 @@
         </w:tc>
         <w:tc>
           <w:tcPr>
-            <w:tcW w:w="5151" w:type="dxa"/>
-            <w:tcBorders/>
-            <w:shd w:color="auto" w:fill="auto" w:val="clear"/>
-            <w:tcMar>
-              <w:left w:w="93" w:type="dxa"/>
+            <w:tcW w:w="5152" w:type="dxa"/>
+            <w:tcBorders/>
+            <w:shd w:color="auto" w:fill="auto" w:val="clear"/>
+            <w:tcMar>
+              <w:left w:w="88" w:type="dxa"/>
             </w:tcMar>
           </w:tcPr>
           <w:p>
@@ -723,10 +723,10 @@
         <w:tblStyle w:val="TableGrid"/>
         <w:tblW w:w="9577" w:type="dxa"/>
         <w:jc w:val="left"/>
-        <w:tblInd w:w="-15" w:type="dxa"/>
+        <w:tblInd w:w="-20" w:type="dxa"/>
         <w:tblCellMar>
           <w:top w:w="0" w:type="dxa"/>
-          <w:left w:w="93" w:type="dxa"/>
+          <w:left w:w="88" w:type="dxa"/>
           <w:bottom w:w="0" w:type="dxa"/>
           <w:right w:w="108" w:type="dxa"/>
         </w:tblCellMar>
@@ -744,7 +744,7 @@
             <w:tcBorders/>
             <w:shd w:color="auto" w:fill="auto" w:val="clear"/>
             <w:tcMar>
-              <w:left w:w="93" w:type="dxa"/>
+              <w:left w:w="88" w:type="dxa"/>
             </w:tcMar>
           </w:tcPr>
           <w:p>
@@ -773,7 +773,7 @@
             <w:tcBorders/>
             <w:shd w:color="auto" w:fill="auto" w:val="clear"/>
             <w:tcMar>
-              <w:left w:w="93" w:type="dxa"/>
+              <w:left w:w="88" w:type="dxa"/>
             </w:tcMar>
           </w:tcPr>
           <w:p>
@@ -806,7 +806,7 @@
             <w:tcBorders/>
             <w:shd w:color="auto" w:fill="auto" w:val="clear"/>
             <w:tcMar>
-              <w:left w:w="93" w:type="dxa"/>
+              <w:left w:w="88" w:type="dxa"/>
             </w:tcMar>
           </w:tcPr>
           <w:p>
@@ -830,7 +830,7 @@
             <w:tcBorders/>
             <w:shd w:color="auto" w:fill="auto" w:val="clear"/>
             <w:tcMar>
-              <w:left w:w="93" w:type="dxa"/>
+              <w:left w:w="88" w:type="dxa"/>
             </w:tcMar>
           </w:tcPr>
           <w:p>
@@ -862,7 +862,7 @@
             <w:tcBorders/>
             <w:shd w:color="auto" w:fill="auto" w:val="clear"/>
             <w:tcMar>
-              <w:left w:w="93" w:type="dxa"/>
+              <w:left w:w="88" w:type="dxa"/>
             </w:tcMar>
           </w:tcPr>
           <w:p>
@@ -901,7 +901,7 @@
             <w:tcBorders/>
             <w:shd w:color="auto" w:fill="auto" w:val="clear"/>
             <w:tcMar>
-              <w:left w:w="93" w:type="dxa"/>
+              <w:left w:w="88" w:type="dxa"/>
             </w:tcMar>
           </w:tcPr>
           <w:p>
@@ -933,7 +933,7 @@
             <w:tcBorders/>
             <w:shd w:color="auto" w:fill="auto" w:val="clear"/>
             <w:tcMar>
-              <w:left w:w="93" w:type="dxa"/>
+              <w:left w:w="88" w:type="dxa"/>
             </w:tcMar>
           </w:tcPr>
           <w:p>
@@ -957,7 +957,7 @@
             <w:tcBorders/>
             <w:shd w:color="auto" w:fill="auto" w:val="clear"/>
             <w:tcMar>
-              <w:left w:w="93" w:type="dxa"/>
+              <w:left w:w="88" w:type="dxa"/>
             </w:tcMar>
           </w:tcPr>
           <w:p>
@@ -989,7 +989,7 @@
             <w:tcBorders/>
             <w:shd w:color="auto" w:fill="auto" w:val="clear"/>
             <w:tcMar>
-              <w:left w:w="93" w:type="dxa"/>
+              <w:left w:w="88" w:type="dxa"/>
             </w:tcMar>
           </w:tcPr>
           <w:p>
@@ -1013,7 +1013,7 @@
             <w:tcBorders/>
             <w:shd w:color="auto" w:fill="auto" w:val="clear"/>
             <w:tcMar>
-              <w:left w:w="93" w:type="dxa"/>
+              <w:left w:w="88" w:type="dxa"/>
             </w:tcMar>
           </w:tcPr>
           <w:p>
@@ -1045,7 +1045,7 @@
             <w:tcBorders/>
             <w:shd w:color="auto" w:fill="auto" w:val="clear"/>
             <w:tcMar>
-              <w:left w:w="93" w:type="dxa"/>
+              <w:left w:w="88" w:type="dxa"/>
             </w:tcMar>
           </w:tcPr>
           <w:p>
@@ -1068,14 +1068,7 @@
                 <w:sz w:val="24"/>
                 <w:szCs w:val="24"/>
               </w:rPr>
-              <w:t xml:space="preserve">(Selmo) </w:t>
-            </w:r>
-            <w:r>
-              <w:rPr>
-                <w:sz w:val="24"/>
-                <w:szCs w:val="24"/>
-              </w:rPr>
-              <w:t>(Done)</w:t>
+              <w:t>(Selmo) (Done)</w:t>
             </w:r>
           </w:p>
         </w:tc>
@@ -1085,7 +1078,7 @@
             <w:tcBorders/>
             <w:shd w:color="auto" w:fill="auto" w:val="clear"/>
             <w:tcMar>
-              <w:left w:w="93" w:type="dxa"/>
+              <w:left w:w="88" w:type="dxa"/>
             </w:tcMar>
           </w:tcPr>
           <w:p>
@@ -1144,10 +1137,10 @@
         <w:tblStyle w:val="TableGrid"/>
         <w:tblW w:w="9577" w:type="dxa"/>
         <w:jc w:val="left"/>
-        <w:tblInd w:w="-15" w:type="dxa"/>
+        <w:tblInd w:w="-20" w:type="dxa"/>
         <w:tblCellMar>
           <w:top w:w="0" w:type="dxa"/>
-          <w:left w:w="93" w:type="dxa"/>
+          <w:left w:w="88" w:type="dxa"/>
           <w:bottom w:w="0" w:type="dxa"/>
           <w:right w:w="108" w:type="dxa"/>
         </w:tblCellMar>
@@ -1165,7 +1158,7 @@
             <w:tcBorders/>
             <w:shd w:color="auto" w:fill="auto" w:val="clear"/>
             <w:tcMar>
-              <w:left w:w="93" w:type="dxa"/>
+              <w:left w:w="88" w:type="dxa"/>
             </w:tcMar>
           </w:tcPr>
           <w:p>
@@ -1192,7 +1185,7 @@
             <w:tcBorders/>
             <w:shd w:color="auto" w:fill="auto" w:val="clear"/>
             <w:tcMar>
-              <w:left w:w="93" w:type="dxa"/>
+              <w:left w:w="88" w:type="dxa"/>
             </w:tcMar>
           </w:tcPr>
           <w:p>
@@ -1223,7 +1216,7 @@
             <w:tcBorders/>
             <w:shd w:color="auto" w:fill="auto" w:val="clear"/>
             <w:tcMar>
-              <w:left w:w="93" w:type="dxa"/>
+              <w:left w:w="88" w:type="dxa"/>
             </w:tcMar>
           </w:tcPr>
           <w:p>
@@ -1247,7 +1240,7 @@
             <w:tcBorders/>
             <w:shd w:color="auto" w:fill="auto" w:val="clear"/>
             <w:tcMar>
-              <w:left w:w="93" w:type="dxa"/>
+              <w:left w:w="88" w:type="dxa"/>
             </w:tcMar>
           </w:tcPr>
           <w:p>
@@ -1277,7 +1270,7 @@
             <w:tcBorders/>
             <w:shd w:color="auto" w:fill="auto" w:val="clear"/>
             <w:tcMar>
-              <w:left w:w="93" w:type="dxa"/>
+              <w:left w:w="88" w:type="dxa"/>
             </w:tcMar>
           </w:tcPr>
           <w:p>
@@ -1301,7 +1294,7 @@
             <w:tcBorders/>
             <w:shd w:color="auto" w:fill="auto" w:val="clear"/>
             <w:tcMar>
-              <w:left w:w="93" w:type="dxa"/>
+              <w:left w:w="88" w:type="dxa"/>
             </w:tcMar>
           </w:tcPr>
           <w:p>
@@ -1331,7 +1324,7 @@
             <w:tcBorders/>
             <w:shd w:color="auto" w:fill="auto" w:val="clear"/>
             <w:tcMar>
-              <w:left w:w="93" w:type="dxa"/>
+              <w:left w:w="88" w:type="dxa"/>
             </w:tcMar>
           </w:tcPr>
           <w:p>
@@ -1355,7 +1348,7 @@
             <w:tcBorders/>
             <w:shd w:color="auto" w:fill="auto" w:val="clear"/>
             <w:tcMar>
-              <w:left w:w="93" w:type="dxa"/>
+              <w:left w:w="88" w:type="dxa"/>
             </w:tcMar>
           </w:tcPr>
           <w:p>
@@ -1385,14 +1378,17 @@
             <w:tcBorders/>
             <w:shd w:color="auto" w:fill="auto" w:val="clear"/>
             <w:tcMar>
-              <w:left w:w="93" w:type="dxa"/>
-            </w:tcMar>
-          </w:tcPr>
-          <w:p>
-            <w:pPr>
-              <w:pStyle w:val="Normal"/>
-              <w:spacing w:lineRule="auto" w:line="240" w:before="0" w:after="0"/>
-              <w:rPr/>
+              <w:left w:w="88" w:type="dxa"/>
+            </w:tcMar>
+          </w:tcPr>
+          <w:p>
+            <w:pPr>
+              <w:pStyle w:val="Normal"/>
+              <w:spacing w:lineRule="auto" w:line="240" w:before="0" w:after="0"/>
+              <w:rPr>
+                <w:sz w:val="24"/>
+                <w:szCs w:val="24"/>
+              </w:rPr>
             </w:pPr>
             <w:r>
               <w:rPr>
@@ -1409,7 +1405,7 @@
             <w:tcBorders/>
             <w:shd w:color="auto" w:fill="auto" w:val="clear"/>
             <w:tcMar>
-              <w:left w:w="93" w:type="dxa"/>
+              <w:left w:w="88" w:type="dxa"/>
             </w:tcMar>
           </w:tcPr>
           <w:p>
@@ -1439,7 +1435,7 @@
             <w:tcBorders/>
             <w:shd w:color="auto" w:fill="auto" w:val="clear"/>
             <w:tcMar>
-              <w:left w:w="93" w:type="dxa"/>
+              <w:left w:w="88" w:type="dxa"/>
             </w:tcMar>
           </w:tcPr>
           <w:p>
@@ -1463,7 +1459,7 @@
             <w:tcBorders/>
             <w:shd w:color="auto" w:fill="auto" w:val="clear"/>
             <w:tcMar>
-              <w:left w:w="93" w:type="dxa"/>
+              <w:left w:w="88" w:type="dxa"/>
             </w:tcMar>
           </w:tcPr>
           <w:p>
@@ -1493,7 +1489,7 @@
             <w:tcBorders/>
             <w:shd w:color="auto" w:fill="auto" w:val="clear"/>
             <w:tcMar>
-              <w:left w:w="93" w:type="dxa"/>
+              <w:left w:w="88" w:type="dxa"/>
             </w:tcMar>
           </w:tcPr>
           <w:p>
@@ -1507,7 +1503,14 @@
                 <w:sz w:val="24"/>
                 <w:szCs w:val="24"/>
               </w:rPr>
-              <w:t>Pocket Black Hole (Jack)</w:t>
+              <w:t xml:space="preserve">Pocket Black Hole (Jack) </w:t>
+            </w:r>
+            <w:r>
+              <w:rPr>
+                <w:sz w:val="24"/>
+                <w:szCs w:val="24"/>
+              </w:rPr>
+              <w:t>(Done)</w:t>
             </w:r>
           </w:p>
         </w:tc>
@@ -1517,7 +1520,7 @@
             <w:tcBorders/>
             <w:shd w:color="auto" w:fill="auto" w:val="clear"/>
             <w:tcMar>
-              <w:left w:w="93" w:type="dxa"/>
+              <w:left w:w="88" w:type="dxa"/>
             </w:tcMar>
           </w:tcPr>
           <w:p>

</xml_diff>